<commit_message>
Feat | Fe | Add: iTicket project to portfolio and update CV
</commit_message>
<xml_diff>
--- a/public/docs/Nijat-Mehtizadeh-CV.docx
+++ b/public/docs/Nijat-Mehtizadeh-CV.docx
@@ -112,21 +112,7 @@
             <w:rStyle w:val="Hyperlink"/>
             <w:spacing w:val="-8"/>
           </w:rPr>
-          <w:t>nijat.mehdizad</w:t>
-        </w:r>
-        <w:r>
-          <w:rPr>
-            <w:rStyle w:val="Hyperlink"/>
-            <w:spacing w:val="-8"/>
-          </w:rPr>
-          <w:t>e</w:t>
-        </w:r>
-        <w:r>
-          <w:rPr>
-            <w:rStyle w:val="Hyperlink"/>
-            <w:spacing w:val="-8"/>
-          </w:rPr>
-          <w:t>h2003@gmail.com</w:t>
+          <w:t>nijat.mehdizadeh2003@gmail.com</w:t>
         </w:r>
       </w:hyperlink>
       <w:r>
@@ -219,13 +205,7 @@
         <w:rPr>
           <w:color w:val="666666"/>
         </w:rPr>
-        <w:t>5</w:t>
-      </w:r>
-      <w:r>
-        <w:rPr>
-          <w:color w:val="666666"/>
-        </w:rPr>
-        <w:t>5</w:t>
+        <w:t>55</w:t>
       </w:r>
       <w:r>
         <w:rPr>
@@ -275,23 +255,7 @@
             <w:rFonts w:ascii="Arial"/>
             <w:spacing w:val="-10"/>
           </w:rPr>
-          <w:t>https://github.</w:t>
-        </w:r>
-        <w:r>
-          <w:rPr>
-            <w:rStyle w:val="Hyperlink"/>
-            <w:rFonts w:ascii="Arial"/>
-            <w:spacing w:val="-10"/>
-          </w:rPr>
-          <w:t>c</w:t>
-        </w:r>
-        <w:r>
-          <w:rPr>
-            <w:rStyle w:val="Hyperlink"/>
-            <w:rFonts w:ascii="Arial"/>
-            <w:spacing w:val="-10"/>
-          </w:rPr>
-          <w:t>om/Nicat-Mehtizade</w:t>
+          <w:t>https://github.com/Nicat-Mehtizade</w:t>
         </w:r>
       </w:hyperlink>
     </w:p>
@@ -468,9 +432,42 @@
     <w:p>
       <w:pPr>
         <w:pStyle w:val="BodyText"/>
-        <w:spacing w:before="37"/>
-        <w:ind w:left="0"/>
-      </w:pPr>
+        <w:rPr>
+          <w:color w:val="666666"/>
+        </w:rPr>
+      </w:pPr>
+    </w:p>
+    <w:p>
+      <w:pPr>
+        <w:pStyle w:val="BodyText"/>
+        <w:rPr>
+          <w:color w:val="525252" w:themeColor="accent3" w:themeShade="80"/>
+        </w:rPr>
+      </w:pPr>
+      <w:r>
+        <w:rPr>
+          <w:color w:val="525252" w:themeColor="accent3" w:themeShade="80"/>
+        </w:rPr>
+        <w:t xml:space="preserve"> </w:t>
+      </w:r>
+      <w:r>
+        <w:rPr>
+          <w:color w:val="525252" w:themeColor="accent3" w:themeShade="80"/>
+        </w:rPr>
+        <w:t>*Currently seeking professional experience opportunities to apply and expand my frontend development s</w:t>
+      </w:r>
+      <w:r>
+        <w:rPr>
+          <w:color w:val="525252" w:themeColor="accent3" w:themeShade="80"/>
+        </w:rPr>
+        <w:t>kills</w:t>
+      </w:r>
+      <w:r>
+        <w:rPr>
+          <w:color w:val="525252" w:themeColor="accent3" w:themeShade="80"/>
+        </w:rPr>
+        <w:t>*</w:t>
+      </w:r>
     </w:p>
     <w:p>
       <w:pPr>
@@ -731,21 +728,7 @@
           <w:color w:val="666666"/>
           <w:spacing w:val="-2"/>
         </w:rPr>
-        <w:t>202</w:t>
-      </w:r>
-      <w:r>
-        <w:rPr>
-          <w:color w:val="666666"/>
-          <w:spacing w:val="-2"/>
-        </w:rPr>
-        <w:t>5</w:t>
-      </w:r>
-      <w:r>
-        <w:rPr>
-          <w:color w:val="666666"/>
-          <w:spacing w:val="-2"/>
-        </w:rPr>
-        <w:t>)</w:t>
+        <w:t>2025)</w:t>
       </w:r>
     </w:p>
     <w:p>
@@ -2318,6 +2301,7 @@
   <w:style w:type="character" w:default="1" w:styleId="DefaultParagraphFont">
     <w:name w:val="Default Paragraph Font"/>
     <w:uiPriority w:val="1"/>
+    <w:semiHidden/>
     <w:unhideWhenUsed/>
   </w:style>
   <w:style w:type="table" w:default="1" w:styleId="TableNormal">

</xml_diff>